<commit_message>
Judul Slide 6 sesungguhnya
</commit_message>
<xml_diff>
--- a/File Materi/Slide .docx
+++ b/File Materi/Slide .docx
@@ -945,10 +945,7 @@
       <w:proofErr w:type="spellEnd"/>
       <w:proofErr w:type="gramEnd"/>
       <w:r>
-        <w:t xml:space="preserve"> </w:t>
-      </w:r>
-      <w:r>
-        <w:t>6</w:t>
+        <w:t xml:space="preserve"> 7</w:t>
       </w:r>
     </w:p>
     <w:p>
@@ -1007,10 +1004,7 @@
     <w:p/>
     <w:p>
       <w:r>
-        <w:t xml:space="preserve">Slide </w:t>
-      </w:r>
-      <w:r>
-        <w:t>7</w:t>
+        <w:t>Slide 7</w:t>
       </w:r>
     </w:p>
     <w:p>
@@ -1198,7 +1192,7 @@
     <w:p/>
     <w:p>
       <w:r>
-        <w:t>Slide 11</w:t>
+        <w:t>Slide 9</w:t>
       </w:r>
     </w:p>
     <w:p>
@@ -1252,7 +1246,7 @@
     <w:p/>
     <w:p>
       <w:r>
-        <w:t>Slide 12</w:t>
+        <w:t>Slide 10</w:t>
       </w:r>
     </w:p>
     <w:p>
@@ -1317,7 +1311,7 @@
         <w:t>Slide 1</w:t>
       </w:r>
       <w:r>
-        <w:t>3</w:t>
+        <w:t>1</w:t>
       </w:r>
     </w:p>
     <w:p>
@@ -1389,7 +1383,7 @@
     <w:p/>
     <w:p>
       <w:r>
-        <w:t>Slide 14</w:t>
+        <w:t>Slide 16</w:t>
       </w:r>
     </w:p>
     <w:p>
@@ -1442,7 +1436,7 @@
     <w:p/>
     <w:p>
       <w:r>
-        <w:t>Slide 15</w:t>
+        <w:t>Slide 18</w:t>
       </w:r>
     </w:p>
     <w:p>

</xml_diff>

<commit_message>
Tugas harian Judul slide 9  -_-
</commit_message>
<xml_diff>
--- a/File Materi/Slide .docx
+++ b/File Materi/Slide .docx
@@ -443,13 +443,8 @@
       </w:r>
       <w:proofErr w:type="spellEnd"/>
       <w:r>
-        <w:t xml:space="preserve"> </w:t>
-      </w:r>
-      <w:proofErr w:type="gramStart"/>
-      <w:r>
-        <w:t>Blogger ?</w:t>
-      </w:r>
-      <w:proofErr w:type="gramEnd"/>
+        <w:t xml:space="preserve"> Blogger ?</w:t>
+      </w:r>
     </w:p>
     <w:p>
       <w:pPr>
@@ -592,12 +587,10 @@
         <w:t xml:space="preserve">  </w:t>
       </w:r>
       <w:proofErr w:type="spellStart"/>
-      <w:proofErr w:type="gramStart"/>
       <w:r>
         <w:t>Apa</w:t>
       </w:r>
       <w:proofErr w:type="spellEnd"/>
-      <w:proofErr w:type="gramEnd"/>
       <w:r>
         <w:t xml:space="preserve"> </w:t>
       </w:r>
@@ -911,7 +904,6 @@
         <w:t xml:space="preserve"> </w:t>
       </w:r>
       <w:proofErr w:type="spellStart"/>
-      <w:proofErr w:type="gramStart"/>
       <w:r>
         <w:t>Utama</w:t>
       </w:r>
@@ -919,7 +911,6 @@
       <w:r>
         <w:t xml:space="preserve"> ?</w:t>
       </w:r>
-      <w:proofErr w:type="gramEnd"/>
     </w:p>
     <w:p>
       <w:proofErr w:type="spellStart"/>
@@ -938,14 +929,15 @@
     <w:p/>
     <w:p>
       <w:proofErr w:type="spellStart"/>
-      <w:proofErr w:type="gramStart"/>
       <w:r>
         <w:t>lide</w:t>
       </w:r>
       <w:proofErr w:type="spellEnd"/>
-      <w:proofErr w:type="gramEnd"/>
-      <w:r>
-        <w:t xml:space="preserve"> 7</w:t>
+      <w:r>
+        <w:t xml:space="preserve"> </w:t>
+      </w:r>
+      <w:r>
+        <w:t>6</w:t>
       </w:r>
     </w:p>
     <w:p>

</xml_diff>